<commit_message>
added to prob article
</commit_message>
<xml_diff>
--- a/topics/probability/probability.docx
+++ b/topics/probability/probability.docx
@@ -16,7 +16,13 @@
         <w:t>, so I will not belabor its definition</w:t>
       </w:r>
       <w:r>
-        <w:t xml:space="preserve">.  Onto this intuition we are going to impose some formality.  </w:t>
+        <w:t xml:space="preserve">.  </w:t>
+      </w:r>
+      <w:r>
+        <w:t>With this intuition we are going to construct a formal system of probability</w:t>
+      </w:r>
+      <w:r>
+        <w:t xml:space="preserve">.  </w:t>
       </w:r>
       <w:r>
         <w:t xml:space="preserve">This will enable us to formulate odds exactly, to agree on what we mean by odds, and to construct large, complex, and powerful odds machines </w:t>
@@ -60,7 +66,13 @@
     </w:p>
     <w:p>
       <w:r>
-        <w:t xml:space="preserve">Hence, in formulating a problem we define the outcomes that we are going to consider.  This set of outcomes is called the sample space.  </w:t>
+        <w:t>Hence, in formulating a</w:t>
+      </w:r>
+      <w:r>
+        <w:t xml:space="preserve"> model of an experiment</w:t>
+      </w:r>
+      <w:r>
+        <w:t xml:space="preserve"> we define the outcomes that we are going to consider.  This set of outcomes is called the sample space.  </w:t>
       </w:r>
     </w:p>
     <w:p>
@@ -81,7 +93,21 @@
         <w:t xml:space="preserve">Recall that the elements of a set can be pretty much anything.  So the sample space of a coin toss could be defined as S = {H, T}, while the outcome of an experiment to measure height could </w:t>
       </w:r>
       <w:r>
-        <w:t>be the positive real numbers, an infinite set.</w:t>
+        <w:t>be the positive real numbers</w:t>
+      </w:r>
+      <w:r>
+        <w:t xml:space="preserve"> [0, \</w:t>
+      </w:r>
+      <w:proofErr w:type="spellStart"/>
+      <w:r>
+        <w:t>infty</w:t>
+      </w:r>
+      <w:proofErr w:type="spellEnd"/>
+      <w:r>
+        <w:t xml:space="preserve">) </w:t>
+      </w:r>
+      <w:r>
+        <w:t>, an infinite set.</w:t>
       </w:r>
     </w:p>
     <w:p>
@@ -229,7 +255,13 @@
         </w:numPr>
       </w:pPr>
       <w:r>
-        <w:t>Events A and not(b) occur</w:t>
+        <w:t>Events A and not(</w:t>
+      </w:r>
+      <w:r>
+        <w:t>B</w:t>
+      </w:r>
+      <w:r>
+        <w:t>) occur</w:t>
       </w:r>
     </w:p>
     <w:p>
@@ -284,12 +316,175 @@
     </w:p>
     <w:p>
       <w:r>
+        <w:t xml:space="preserve">Recall from set theory that disjoint sets are those which share no elements. </w:t>
+      </w:r>
+    </w:p>
+    <w:p>
+      <w:r>
+        <w:t xml:space="preserve">** </w:t>
+      </w:r>
+      <w:proofErr w:type="spellStart"/>
+      <w:r>
+        <w:t>defn</w:t>
+      </w:r>
+      <w:proofErr w:type="spellEnd"/>
+      <w:r>
+        <w:t xml:space="preserve"> disjoint sets := Sets A and B are disjoint if A intersect B = null .  A collection of sets {A1, A2, … </w:t>
+      </w:r>
+      <w:r>
+        <w:t xml:space="preserve">, </w:t>
+      </w:r>
+      <w:r>
+        <w:t>An} are mutually disjoint if any given pair of them has intersection null.**</w:t>
+      </w:r>
+    </w:p>
+    <w:p>
+      <w:r>
         <w:t xml:space="preserve">Here are some useful identities for the probabilities of two events.  </w:t>
       </w:r>
       <w:r>
         <w:t>They are all derivable from the Kolmogorov Axioms.</w:t>
       </w:r>
     </w:p>
+    <w:p>
+      <w:r>
+        <w:t xml:space="preserve">** </w:t>
+      </w:r>
+      <w:proofErr w:type="spellStart"/>
+      <w:r>
+        <w:t>defns</w:t>
+      </w:r>
+      <w:proofErr w:type="spellEnd"/>
+      <w:r>
+        <w:t xml:space="preserve"> **</w:t>
+      </w:r>
+    </w:p>
+    <w:p>
+      <w:pPr>
+        <w:pStyle w:val="Heading2"/>
+      </w:pPr>
+      <w:r>
+        <w:t>Assigning and Calculating Probabilities</w:t>
+      </w:r>
+    </w:p>
+    <w:p>
+      <w:r>
+        <w:t xml:space="preserve">It is important to note that there are many possible probability functions which satisfy the K. axioms for a given experiment.  For example, the assignments (H, T) -&gt; (1/2, ½) and (H, T) -&gt; (1/4, ¾) are both valid probability functions according to the axioms; however, only the first one is a good model for a fair coin. </w:t>
+      </w:r>
+      <w:r>
+        <w:t>The business of whether a probability function models an experiment well is the domain of statistics, where we are headed soon.</w:t>
+      </w:r>
+      <w:r>
+        <w:t xml:space="preserve">  For now we’re concerned with the formal treatment of probability.</w:t>
+      </w:r>
+    </w:p>
+    <w:p>
+      <w:r>
+        <w:t>Here’s a standard method to assign valid probability functions to experiments in which the outcomes are equally likely.</w:t>
+      </w:r>
+    </w:p>
+    <w:p/>
+    <w:p>
+      <w:r>
+        <w:t xml:space="preserve">Example 1: Consider the experiment of drawing a single card from a standard 52 card deck. </w:t>
+      </w:r>
+    </w:p>
+    <w:p>
+      <w:r>
+        <w:t>What are the odds of selecting a</w:t>
+      </w:r>
+      <w:r>
+        <w:t xml:space="preserve"> card that is </w:t>
+      </w:r>
+      <w:r>
+        <w:t>black (spade or club)</w:t>
+      </w:r>
+      <w:r>
+        <w:t>:</w:t>
+      </w:r>
+    </w:p>
+    <w:p>
+      <w:pPr>
+        <w:pStyle w:val="ListParagraph"/>
+        <w:numPr>
+          <w:ilvl w:val="0"/>
+          <w:numId w:val="2"/>
+        </w:numPr>
+      </w:pPr>
+      <w:r>
+        <w:t xml:space="preserve">and odd numbered? </w:t>
+      </w:r>
+    </w:p>
+    <w:p>
+      <w:pPr>
+        <w:pStyle w:val="ListParagraph"/>
+        <w:numPr>
+          <w:ilvl w:val="0"/>
+          <w:numId w:val="2"/>
+        </w:numPr>
+      </w:pPr>
+      <w:r>
+        <w:t xml:space="preserve">or royal? </w:t>
+      </w:r>
+    </w:p>
+    <w:p>
+      <w:pPr>
+        <w:pStyle w:val="ListParagraph"/>
+        <w:numPr>
+          <w:ilvl w:val="0"/>
+          <w:numId w:val="2"/>
+        </w:numPr>
+      </w:pPr>
+      <w:r>
+        <w:t xml:space="preserve">and either greater than 2 or a spade? </w:t>
+      </w:r>
+    </w:p>
+    <w:p>
+      <w:pPr>
+        <w:pStyle w:val="ListParagraph"/>
+        <w:numPr>
+          <w:ilvl w:val="0"/>
+          <w:numId w:val="5"/>
+        </w:numPr>
+      </w:pPr>
+      <w:r>
+        <w:t>Let event A = a black card is drawn and event B = an odd numbered card is drawn.  Hence we are interested in finding the odds of the intersection of these events.  We assign equal probabilities to every card, hence we need only count the number of cards in this intersection and divide it by 52.</w:t>
+      </w:r>
+    </w:p>
+    <w:p>
+      <w:pPr>
+        <w:pStyle w:val="ListParagraph"/>
+      </w:pPr>
+    </w:p>
+    <w:p/>
+    <w:p>
+      <w:r>
+        <w:t>Example 2: Consider an experiment of selecting two word phrases</w:t>
+      </w:r>
+      <w:r>
+        <w:t xml:space="preserve"> of the form (adjective, noun)</w:t>
+      </w:r>
+      <w:r>
+        <w:t xml:space="preserve"> from these lists: </w:t>
+      </w:r>
+    </w:p>
+    <w:p>
+      <w:r>
+        <w:t xml:space="preserve"> (“greedy”, “useless”, “haughty”, “forceful”)</w:t>
+      </w:r>
+    </w:p>
+    <w:p>
+      <w:r>
+        <w:t xml:space="preserve">(“hat”, “tirade”, “fish”) </w:t>
+      </w:r>
+    </w:p>
+    <w:p>
+      <w:r>
+        <w:t xml:space="preserve">How many elements are in the sample space? </w:t>
+      </w:r>
+    </w:p>
+    <w:p/>
+    <w:p/>
     <w:p/>
     <w:p/>
     <w:p/>
@@ -308,6 +503,184 @@
 <file path=word/numbering.xml><?xml version="1.0" encoding="utf-8"?>
 <w:numbering xmlns:wpc="http://schemas.microsoft.com/office/word/2010/wordprocessingCanvas" xmlns:cx="http://schemas.microsoft.com/office/drawing/2014/chartex" xmlns:cx1="http://schemas.microsoft.com/office/drawing/2015/9/8/chartex" xmlns:cx2="http://schemas.microsoft.com/office/drawing/2015/10/21/chartex" xmlns:cx3="http://schemas.microsoft.com/office/drawing/2016/5/9/chartex" xmlns:cx4="http://schemas.microsoft.com/office/drawing/2016/5/10/chartex" xmlns:cx5="http://schemas.microsoft.com/office/drawing/2016/5/11/chartex" xmlns:cx6="http://schemas.microsoft.com/office/drawing/2016/5/12/chartex" xmlns:cx7="http://schemas.microsoft.com/office/drawing/2016/5/13/chartex" xmlns:cx8="http://schemas.microsoft.com/office/drawing/2016/5/14/chartex" xmlns:mc="http://schemas.openxmlformats.org/markup-compatibility/2006" xmlns:aink="http://schemas.microsoft.com/office/drawing/2016/ink" xmlns:am3d="http://schemas.microsoft.com/office/drawing/2017/model3d" xmlns:o="urn:schemas-microsoft-com:office:office" xmlns:r="http://schemas.openxmlformats.org/officeDocument/2006/relationships" xmlns:m="http://schemas.openxmlformats.org/officeDocument/2006/math" xmlns:v="urn:schemas-microsoft-com:vml" xmlns:wp14="http://schemas.microsoft.com/office/word/2010/wordprocessingDrawing" xmlns:wp="http://schemas.openxmlformats.org/drawingml/2006/wordprocessingDrawing" xmlns:w10="urn:schemas-microsoft-com:office:word" xmlns:w="http://schemas.openxmlformats.org/wordprocessingml/2006/main" xmlns:w14="http://schemas.microsoft.com/office/word/2010/wordml" xmlns:w15="http://schemas.microsoft.com/office/word/2012/wordml" xmlns:w16cex="http://schemas.microsoft.com/office/word/2018/wordml/cex" xmlns:w16cid="http://schemas.microsoft.com/office/word/2016/wordml/cid" xmlns:w16="http://schemas.microsoft.com/office/word/2018/wordml" xmlns:w16sdtdh="http://schemas.microsoft.com/office/word/2020/wordml/sdtdatahash" xmlns:w16se="http://schemas.microsoft.com/office/word/2015/wordml/symex" xmlns:wpg="http://schemas.microsoft.com/office/word/2010/wordprocessingGroup" xmlns:wpi="http://schemas.microsoft.com/office/word/2010/wordprocessingInk" xmlns:wne="http://schemas.microsoft.com/office/word/2006/wordml" xmlns:wps="http://schemas.microsoft.com/office/word/2010/wordprocessingShape" mc:Ignorable="w14 w15 w16se w16cid w16 w16cex w16sdtdh wp14">
   <w:abstractNum w:abstractNumId="0" w15:restartNumberingAfterBreak="0">
+    <w:nsid w:val="005204F3"/>
+    <w:multiLevelType w:val="hybridMultilevel"/>
+    <w:tmpl w:val="4FF84C2E"/>
+    <w:lvl w:ilvl="0" w:tplc="04090011">
+      <w:start w:val="1"/>
+      <w:numFmt w:val="decimal"/>
+      <w:lvlText w:val="%1)"/>
+      <w:lvlJc w:val="left"/>
+      <w:pPr>
+        <w:ind w:left="720" w:hanging="360"/>
+      </w:pPr>
+      <w:rPr>
+        <w:rFonts w:hint="default"/>
+      </w:rPr>
+    </w:lvl>
+    <w:lvl w:ilvl="1" w:tplc="04090019" w:tentative="1">
+      <w:start w:val="1"/>
+      <w:numFmt w:val="lowerLetter"/>
+      <w:lvlText w:val="%2."/>
+      <w:lvlJc w:val="left"/>
+      <w:pPr>
+        <w:ind w:left="1440" w:hanging="360"/>
+      </w:pPr>
+    </w:lvl>
+    <w:lvl w:ilvl="2" w:tplc="0409001B" w:tentative="1">
+      <w:start w:val="1"/>
+      <w:numFmt w:val="lowerRoman"/>
+      <w:lvlText w:val="%3."/>
+      <w:lvlJc w:val="right"/>
+      <w:pPr>
+        <w:ind w:left="2160" w:hanging="180"/>
+      </w:pPr>
+    </w:lvl>
+    <w:lvl w:ilvl="3" w:tplc="0409000F" w:tentative="1">
+      <w:start w:val="1"/>
+      <w:numFmt w:val="decimal"/>
+      <w:lvlText w:val="%4."/>
+      <w:lvlJc w:val="left"/>
+      <w:pPr>
+        <w:ind w:left="2880" w:hanging="360"/>
+      </w:pPr>
+    </w:lvl>
+    <w:lvl w:ilvl="4" w:tplc="04090019" w:tentative="1">
+      <w:start w:val="1"/>
+      <w:numFmt w:val="lowerLetter"/>
+      <w:lvlText w:val="%5."/>
+      <w:lvlJc w:val="left"/>
+      <w:pPr>
+        <w:ind w:left="3600" w:hanging="360"/>
+      </w:pPr>
+    </w:lvl>
+    <w:lvl w:ilvl="5" w:tplc="0409001B" w:tentative="1">
+      <w:start w:val="1"/>
+      <w:numFmt w:val="lowerRoman"/>
+      <w:lvlText w:val="%6."/>
+      <w:lvlJc w:val="right"/>
+      <w:pPr>
+        <w:ind w:left="4320" w:hanging="180"/>
+      </w:pPr>
+    </w:lvl>
+    <w:lvl w:ilvl="6" w:tplc="0409000F" w:tentative="1">
+      <w:start w:val="1"/>
+      <w:numFmt w:val="decimal"/>
+      <w:lvlText w:val="%7."/>
+      <w:lvlJc w:val="left"/>
+      <w:pPr>
+        <w:ind w:left="5040" w:hanging="360"/>
+      </w:pPr>
+    </w:lvl>
+    <w:lvl w:ilvl="7" w:tplc="04090019" w:tentative="1">
+      <w:start w:val="1"/>
+      <w:numFmt w:val="lowerLetter"/>
+      <w:lvlText w:val="%8."/>
+      <w:lvlJc w:val="left"/>
+      <w:pPr>
+        <w:ind w:left="5760" w:hanging="360"/>
+      </w:pPr>
+    </w:lvl>
+    <w:lvl w:ilvl="8" w:tplc="0409001B" w:tentative="1">
+      <w:start w:val="1"/>
+      <w:numFmt w:val="lowerRoman"/>
+      <w:lvlText w:val="%9."/>
+      <w:lvlJc w:val="right"/>
+      <w:pPr>
+        <w:ind w:left="6480" w:hanging="180"/>
+      </w:pPr>
+    </w:lvl>
+  </w:abstractNum>
+  <w:abstractNum w:abstractNumId="1" w15:restartNumberingAfterBreak="0">
+    <w:nsid w:val="04920E5B"/>
+    <w:multiLevelType w:val="hybridMultilevel"/>
+    <w:tmpl w:val="DC96FD5A"/>
+    <w:lvl w:ilvl="0" w:tplc="04090011">
+      <w:start w:val="1"/>
+      <w:numFmt w:val="decimal"/>
+      <w:lvlText w:val="%1)"/>
+      <w:lvlJc w:val="left"/>
+      <w:pPr>
+        <w:ind w:left="720" w:hanging="360"/>
+      </w:pPr>
+      <w:rPr>
+        <w:rFonts w:hint="default"/>
+      </w:rPr>
+    </w:lvl>
+    <w:lvl w:ilvl="1" w:tplc="04090019" w:tentative="1">
+      <w:start w:val="1"/>
+      <w:numFmt w:val="lowerLetter"/>
+      <w:lvlText w:val="%2."/>
+      <w:lvlJc w:val="left"/>
+      <w:pPr>
+        <w:ind w:left="1440" w:hanging="360"/>
+      </w:pPr>
+    </w:lvl>
+    <w:lvl w:ilvl="2" w:tplc="0409001B" w:tentative="1">
+      <w:start w:val="1"/>
+      <w:numFmt w:val="lowerRoman"/>
+      <w:lvlText w:val="%3."/>
+      <w:lvlJc w:val="right"/>
+      <w:pPr>
+        <w:ind w:left="2160" w:hanging="180"/>
+      </w:pPr>
+    </w:lvl>
+    <w:lvl w:ilvl="3" w:tplc="0409000F" w:tentative="1">
+      <w:start w:val="1"/>
+      <w:numFmt w:val="decimal"/>
+      <w:lvlText w:val="%4."/>
+      <w:lvlJc w:val="left"/>
+      <w:pPr>
+        <w:ind w:left="2880" w:hanging="360"/>
+      </w:pPr>
+    </w:lvl>
+    <w:lvl w:ilvl="4" w:tplc="04090019" w:tentative="1">
+      <w:start w:val="1"/>
+      <w:numFmt w:val="lowerLetter"/>
+      <w:lvlText w:val="%5."/>
+      <w:lvlJc w:val="left"/>
+      <w:pPr>
+        <w:ind w:left="3600" w:hanging="360"/>
+      </w:pPr>
+    </w:lvl>
+    <w:lvl w:ilvl="5" w:tplc="0409001B" w:tentative="1">
+      <w:start w:val="1"/>
+      <w:numFmt w:val="lowerRoman"/>
+      <w:lvlText w:val="%6."/>
+      <w:lvlJc w:val="right"/>
+      <w:pPr>
+        <w:ind w:left="4320" w:hanging="180"/>
+      </w:pPr>
+    </w:lvl>
+    <w:lvl w:ilvl="6" w:tplc="0409000F" w:tentative="1">
+      <w:start w:val="1"/>
+      <w:numFmt w:val="decimal"/>
+      <w:lvlText w:val="%7."/>
+      <w:lvlJc w:val="left"/>
+      <w:pPr>
+        <w:ind w:left="5040" w:hanging="360"/>
+      </w:pPr>
+    </w:lvl>
+    <w:lvl w:ilvl="7" w:tplc="04090019" w:tentative="1">
+      <w:start w:val="1"/>
+      <w:numFmt w:val="lowerLetter"/>
+      <w:lvlText w:val="%8."/>
+      <w:lvlJc w:val="left"/>
+      <w:pPr>
+        <w:ind w:left="5760" w:hanging="360"/>
+      </w:pPr>
+    </w:lvl>
+    <w:lvl w:ilvl="8" w:tplc="0409001B" w:tentative="1">
+      <w:start w:val="1"/>
+      <w:numFmt w:val="lowerRoman"/>
+      <w:lvlText w:val="%9."/>
+      <w:lvlJc w:val="right"/>
+      <w:pPr>
+        <w:ind w:left="6480" w:hanging="180"/>
+      </w:pPr>
+    </w:lvl>
+  </w:abstractNum>
+  <w:abstractNum w:abstractNumId="2" w15:restartNumberingAfterBreak="0">
     <w:nsid w:val="2EDB3649"/>
     <w:multiLevelType w:val="hybridMultilevel"/>
     <w:tmpl w:val="D69EE77C"/>
@@ -396,8 +769,195 @@
       </w:pPr>
     </w:lvl>
   </w:abstractNum>
+  <w:abstractNum w:abstractNumId="3" w15:restartNumberingAfterBreak="0">
+    <w:nsid w:val="4717014F"/>
+    <w:multiLevelType w:val="hybridMultilevel"/>
+    <w:tmpl w:val="C7327966"/>
+    <w:lvl w:ilvl="0" w:tplc="04090011">
+      <w:start w:val="1"/>
+      <w:numFmt w:val="decimal"/>
+      <w:lvlText w:val="%1)"/>
+      <w:lvlJc w:val="left"/>
+      <w:pPr>
+        <w:ind w:left="720" w:hanging="360"/>
+      </w:pPr>
+      <w:rPr>
+        <w:rFonts w:hint="default"/>
+      </w:rPr>
+    </w:lvl>
+    <w:lvl w:ilvl="1" w:tplc="04090019" w:tentative="1">
+      <w:start w:val="1"/>
+      <w:numFmt w:val="lowerLetter"/>
+      <w:lvlText w:val="%2."/>
+      <w:lvlJc w:val="left"/>
+      <w:pPr>
+        <w:ind w:left="1440" w:hanging="360"/>
+      </w:pPr>
+    </w:lvl>
+    <w:lvl w:ilvl="2" w:tplc="0409001B" w:tentative="1">
+      <w:start w:val="1"/>
+      <w:numFmt w:val="lowerRoman"/>
+      <w:lvlText w:val="%3."/>
+      <w:lvlJc w:val="right"/>
+      <w:pPr>
+        <w:ind w:left="2160" w:hanging="180"/>
+      </w:pPr>
+    </w:lvl>
+    <w:lvl w:ilvl="3" w:tplc="0409000F" w:tentative="1">
+      <w:start w:val="1"/>
+      <w:numFmt w:val="decimal"/>
+      <w:lvlText w:val="%4."/>
+      <w:lvlJc w:val="left"/>
+      <w:pPr>
+        <w:ind w:left="2880" w:hanging="360"/>
+      </w:pPr>
+    </w:lvl>
+    <w:lvl w:ilvl="4" w:tplc="04090019" w:tentative="1">
+      <w:start w:val="1"/>
+      <w:numFmt w:val="lowerLetter"/>
+      <w:lvlText w:val="%5."/>
+      <w:lvlJc w:val="left"/>
+      <w:pPr>
+        <w:ind w:left="3600" w:hanging="360"/>
+      </w:pPr>
+    </w:lvl>
+    <w:lvl w:ilvl="5" w:tplc="0409001B" w:tentative="1">
+      <w:start w:val="1"/>
+      <w:numFmt w:val="lowerRoman"/>
+      <w:lvlText w:val="%6."/>
+      <w:lvlJc w:val="right"/>
+      <w:pPr>
+        <w:ind w:left="4320" w:hanging="180"/>
+      </w:pPr>
+    </w:lvl>
+    <w:lvl w:ilvl="6" w:tplc="0409000F" w:tentative="1">
+      <w:start w:val="1"/>
+      <w:numFmt w:val="decimal"/>
+      <w:lvlText w:val="%7."/>
+      <w:lvlJc w:val="left"/>
+      <w:pPr>
+        <w:ind w:left="5040" w:hanging="360"/>
+      </w:pPr>
+    </w:lvl>
+    <w:lvl w:ilvl="7" w:tplc="04090019" w:tentative="1">
+      <w:start w:val="1"/>
+      <w:numFmt w:val="lowerLetter"/>
+      <w:lvlText w:val="%8."/>
+      <w:lvlJc w:val="left"/>
+      <w:pPr>
+        <w:ind w:left="5760" w:hanging="360"/>
+      </w:pPr>
+    </w:lvl>
+    <w:lvl w:ilvl="8" w:tplc="0409001B" w:tentative="1">
+      <w:start w:val="1"/>
+      <w:numFmt w:val="lowerRoman"/>
+      <w:lvlText w:val="%9."/>
+      <w:lvlJc w:val="right"/>
+      <w:pPr>
+        <w:ind w:left="6480" w:hanging="180"/>
+      </w:pPr>
+    </w:lvl>
+  </w:abstractNum>
+  <w:abstractNum w:abstractNumId="4" w15:restartNumberingAfterBreak="0">
+    <w:nsid w:val="7C1D279B"/>
+    <w:multiLevelType w:val="hybridMultilevel"/>
+    <w:tmpl w:val="1BD897CE"/>
+    <w:lvl w:ilvl="0" w:tplc="0409000F">
+      <w:start w:val="1"/>
+      <w:numFmt w:val="decimal"/>
+      <w:lvlText w:val="%1."/>
+      <w:lvlJc w:val="left"/>
+      <w:pPr>
+        <w:ind w:left="720" w:hanging="360"/>
+      </w:pPr>
+    </w:lvl>
+    <w:lvl w:ilvl="1" w:tplc="04090019" w:tentative="1">
+      <w:start w:val="1"/>
+      <w:numFmt w:val="lowerLetter"/>
+      <w:lvlText w:val="%2."/>
+      <w:lvlJc w:val="left"/>
+      <w:pPr>
+        <w:ind w:left="1440" w:hanging="360"/>
+      </w:pPr>
+    </w:lvl>
+    <w:lvl w:ilvl="2" w:tplc="0409001B" w:tentative="1">
+      <w:start w:val="1"/>
+      <w:numFmt w:val="lowerRoman"/>
+      <w:lvlText w:val="%3."/>
+      <w:lvlJc w:val="right"/>
+      <w:pPr>
+        <w:ind w:left="2160" w:hanging="180"/>
+      </w:pPr>
+    </w:lvl>
+    <w:lvl w:ilvl="3" w:tplc="0409000F" w:tentative="1">
+      <w:start w:val="1"/>
+      <w:numFmt w:val="decimal"/>
+      <w:lvlText w:val="%4."/>
+      <w:lvlJc w:val="left"/>
+      <w:pPr>
+        <w:ind w:left="2880" w:hanging="360"/>
+      </w:pPr>
+    </w:lvl>
+    <w:lvl w:ilvl="4" w:tplc="04090019" w:tentative="1">
+      <w:start w:val="1"/>
+      <w:numFmt w:val="lowerLetter"/>
+      <w:lvlText w:val="%5."/>
+      <w:lvlJc w:val="left"/>
+      <w:pPr>
+        <w:ind w:left="3600" w:hanging="360"/>
+      </w:pPr>
+    </w:lvl>
+    <w:lvl w:ilvl="5" w:tplc="0409001B" w:tentative="1">
+      <w:start w:val="1"/>
+      <w:numFmt w:val="lowerRoman"/>
+      <w:lvlText w:val="%6."/>
+      <w:lvlJc w:val="right"/>
+      <w:pPr>
+        <w:ind w:left="4320" w:hanging="180"/>
+      </w:pPr>
+    </w:lvl>
+    <w:lvl w:ilvl="6" w:tplc="0409000F" w:tentative="1">
+      <w:start w:val="1"/>
+      <w:numFmt w:val="decimal"/>
+      <w:lvlText w:val="%7."/>
+      <w:lvlJc w:val="left"/>
+      <w:pPr>
+        <w:ind w:left="5040" w:hanging="360"/>
+      </w:pPr>
+    </w:lvl>
+    <w:lvl w:ilvl="7" w:tplc="04090019" w:tentative="1">
+      <w:start w:val="1"/>
+      <w:numFmt w:val="lowerLetter"/>
+      <w:lvlText w:val="%8."/>
+      <w:lvlJc w:val="left"/>
+      <w:pPr>
+        <w:ind w:left="5760" w:hanging="360"/>
+      </w:pPr>
+    </w:lvl>
+    <w:lvl w:ilvl="8" w:tplc="0409001B" w:tentative="1">
+      <w:start w:val="1"/>
+      <w:numFmt w:val="lowerRoman"/>
+      <w:lvlText w:val="%9."/>
+      <w:lvlJc w:val="right"/>
+      <w:pPr>
+        <w:ind w:left="6480" w:hanging="180"/>
+      </w:pPr>
+    </w:lvl>
+  </w:abstractNum>
   <w:num w:numId="1">
+    <w:abstractNumId w:val="2"/>
+  </w:num>
+  <w:num w:numId="2">
+    <w:abstractNumId w:val="4"/>
+  </w:num>
+  <w:num w:numId="3">
+    <w:abstractNumId w:val="3"/>
+  </w:num>
+  <w:num w:numId="4">
     <w:abstractNumId w:val="0"/>
+  </w:num>
+  <w:num w:numId="5">
+    <w:abstractNumId w:val="1"/>
   </w:num>
 </w:numbering>
 </file>
@@ -826,6 +1386,7 @@
   <w:style w:type="character" w:default="1" w:styleId="DefaultParagraphFont">
     <w:name w:val="Default Paragraph Font"/>
     <w:uiPriority w:val="1"/>
+    <w:semiHidden/>
     <w:unhideWhenUsed/>
   </w:style>
   <w:style w:type="table" w:default="1" w:styleId="TableNormal">

</xml_diff>